<commit_message>
Finalizando Página de Notícias
</commit_message>
<xml_diff>
--- a/noticia for site/noticias for site ual.docx
+++ b/noticia for site/noticias for site ual.docx
@@ -155,6 +155,40 @@
       </w:r>
     </w:p>
     <w:p>
+      <w:r>
+        <w:t xml:space="preserve">Noticia </w:t>
+      </w:r>
+      <w:proofErr w:type="gramStart"/>
+      <w:r>
+        <w:t>2</w:t>
+      </w:r>
+      <w:proofErr w:type="gramEnd"/>
+    </w:p>
+    <w:p>
+      <w:pPr>
+        <w:pStyle w:val="Ttulo2"/>
+        <w:shd w:val="clear" w:color="auto" w:fill="FFFFFF"/>
+        <w:spacing w:before="150" w:beforeAutospacing="0" w:after="150" w:afterAutospacing="0"/>
+        <w:rPr>
+          <w:rFonts w:ascii="PT Sans" w:hAnsi="PT Sans"/>
+          <w:b w:val="0"/>
+          <w:bCs w:val="0"/>
+          <w:caps/>
+          <w:color w:val="333333"/>
+        </w:rPr>
+      </w:pPr>
+      <w:r>
+        <w:rPr>
+          <w:rFonts w:ascii="PT Sans" w:hAnsi="PT Sans"/>
+          <w:b w:val="0"/>
+          <w:bCs w:val="0"/>
+          <w:caps/>
+          <w:color w:val="333333"/>
+        </w:rPr>
+        <w:t>GOVERNO DE MAURITI CONCLUI ESGOTAMENTO SANITÁRIO DO CONJUNTO JOÃO PAULO II EM PALESTINA</w:t>
+      </w:r>
+    </w:p>
+    <w:p>
       <w:pPr>
         <w:shd w:val="clear" w:color="auto" w:fill="FFFFFF"/>
         <w:spacing w:before="150" w:after="150" w:line="288" w:lineRule="atLeast"/>
@@ -167,16 +201,113 @@
           <w:lang w:eastAsia="pt-BR"/>
         </w:rPr>
       </w:pPr>
-    </w:p>
-    <w:p>
-      <w:r>
-        <w:t xml:space="preserve">Noticia </w:t>
-      </w:r>
-      <w:proofErr w:type="gramStart"/>
-      <w:r>
-        <w:t>2</w:t>
-      </w:r>
-      <w:proofErr w:type="gramEnd"/>
+      <w:r>
+        <w:rPr>
+          <w:rFonts w:ascii="Arial" w:eastAsia="Times New Roman" w:hAnsi="Arial" w:cs="Arial"/>
+          <w:color w:val="555555"/>
+          <w:sz w:val="18"/>
+          <w:szCs w:val="18"/>
+          <w:lang w:eastAsia="pt-BR"/>
+        </w:rPr>
+        <w:t>Conscientizar a população sobre a importância do tratamento de esgoto sanitário é fundamental para desenvolver e criar melhorias na manutenção da qualidade de vida, e do meio ambiente.</w:t>
+      </w:r>
+    </w:p>
+    <w:p>
+      <w:pPr>
+        <w:shd w:val="clear" w:color="auto" w:fill="FFFFFF"/>
+        <w:spacing w:before="150" w:after="150" w:line="288" w:lineRule="atLeast"/>
+        <w:jc w:val="both"/>
+        <w:rPr>
+          <w:rFonts w:ascii="Arial" w:eastAsia="Times New Roman" w:hAnsi="Arial" w:cs="Arial"/>
+          <w:color w:val="555555"/>
+          <w:sz w:val="18"/>
+          <w:szCs w:val="18"/>
+          <w:lang w:eastAsia="pt-BR"/>
+        </w:rPr>
+      </w:pPr>
+      <w:r>
+        <w:rPr>
+          <w:rFonts w:ascii="Arial" w:eastAsia="Times New Roman" w:hAnsi="Arial" w:cs="Arial"/>
+          <w:color w:val="555555"/>
+          <w:sz w:val="18"/>
+          <w:szCs w:val="18"/>
+          <w:lang w:eastAsia="pt-BR"/>
+        </w:rPr>
+        <w:t>Na última sexta-feira (18 Setembro), o Governo Municipal de Mauriti, concluiu o esgotamento sanitário do Conjunto João Paulo II, também no Distrito de Palestina, a exemplo do Sistema de Esgotamento Sanitário, entregue na comunidade, que deverá receber toda a rede coletora existente.</w:t>
+      </w:r>
+    </w:p>
+    <w:p>
+      <w:pPr>
+        <w:shd w:val="clear" w:color="auto" w:fill="FFFFFF"/>
+        <w:spacing w:before="150" w:after="150" w:line="288" w:lineRule="atLeast"/>
+        <w:jc w:val="both"/>
+        <w:rPr>
+          <w:rFonts w:ascii="Arial" w:eastAsia="Times New Roman" w:hAnsi="Arial" w:cs="Arial"/>
+          <w:color w:val="555555"/>
+          <w:sz w:val="18"/>
+          <w:szCs w:val="18"/>
+          <w:lang w:eastAsia="pt-BR"/>
+        </w:rPr>
+      </w:pPr>
+      <w:r>
+        <w:rPr>
+          <w:rFonts w:ascii="Arial" w:eastAsia="Times New Roman" w:hAnsi="Arial" w:cs="Arial"/>
+          <w:color w:val="555555"/>
+          <w:sz w:val="18"/>
+          <w:szCs w:val="18"/>
+          <w:lang w:eastAsia="pt-BR"/>
+        </w:rPr>
+        <w:t>O trabalho realizado consiste no plano de expansão de todo o sistema implantado pela prefeitura e que será gerido pela CAGECE, a fim de que todas as residências estejam em um curto espaço de tempo, aderindo à nova destinação da rede coletora de esgotos.</w:t>
+      </w:r>
+    </w:p>
+    <w:p>
+      <w:pPr>
+        <w:shd w:val="clear" w:color="auto" w:fill="FFFFFF"/>
+        <w:spacing w:before="150" w:after="150" w:line="288" w:lineRule="atLeast"/>
+        <w:jc w:val="both"/>
+        <w:rPr>
+          <w:rFonts w:ascii="Arial" w:eastAsia="Times New Roman" w:hAnsi="Arial" w:cs="Arial"/>
+          <w:color w:val="555555"/>
+          <w:sz w:val="18"/>
+          <w:szCs w:val="18"/>
+          <w:lang w:eastAsia="pt-BR"/>
+        </w:rPr>
+      </w:pPr>
+      <w:r>
+        <w:rPr>
+          <w:rFonts w:ascii="Arial" w:eastAsia="Times New Roman" w:hAnsi="Arial" w:cs="Arial"/>
+          <w:color w:val="555555"/>
+          <w:sz w:val="18"/>
+          <w:szCs w:val="18"/>
+          <w:lang w:eastAsia="pt-BR"/>
+        </w:rPr>
+        <w:t>Justificando os investimentos, o Prefeito Municipal Evanildo Simão, ao lado do Secretário de Infraestrutura Almir Tavares, disse que o compromisso de sua gestão, baseia-se em uma cobertura de 100% de toda a rede de esgotamento, eliminando a existência de esgotos a céu aberto em todo o município. Além do esgotamento, breve, será iniciada a pavimentação do Conjunto João Paulo II, como afirmou o gestor.</w:t>
+      </w:r>
+    </w:p>
+    <w:p>
+      <w:pPr>
+        <w:shd w:val="clear" w:color="auto" w:fill="FFFFFF"/>
+        <w:spacing w:before="150" w:after="150" w:line="288" w:lineRule="atLeast"/>
+        <w:jc w:val="both"/>
+        <w:rPr>
+          <w:rFonts w:ascii="Arial" w:eastAsia="Times New Roman" w:hAnsi="Arial" w:cs="Arial"/>
+          <w:color w:val="555555"/>
+          <w:sz w:val="18"/>
+          <w:szCs w:val="18"/>
+          <w:lang w:eastAsia="pt-BR"/>
+        </w:rPr>
+      </w:pPr>
+    </w:p>
+    <w:p/>
+    <w:p/>
+    <w:p/>
+    <w:p>
+      <w:bookmarkStart w:id="0" w:name="_GoBack"/>
+      <w:bookmarkEnd w:id="0"/>
+      <w:r>
+        <w:lastRenderedPageBreak/>
+        <w:t>Noticia 3</w:t>
+      </w:r>
     </w:p>
     <w:p>
       <w:pPr>
@@ -461,141 +592,8 @@
     </w:p>
     <w:p/>
     <w:p/>
-    <w:p>
-      <w:r>
-        <w:t xml:space="preserve">Noticia </w:t>
-      </w:r>
-      <w:proofErr w:type="gramStart"/>
-      <w:r>
-        <w:t>3</w:t>
-      </w:r>
-      <w:proofErr w:type="gramEnd"/>
-    </w:p>
-    <w:p>
-      <w:pPr>
-        <w:pStyle w:val="Ttulo2"/>
-        <w:shd w:val="clear" w:color="auto" w:fill="FFFFFF"/>
-        <w:spacing w:before="150" w:beforeAutospacing="0" w:after="150" w:afterAutospacing="0"/>
-        <w:rPr>
-          <w:rFonts w:ascii="PT Sans" w:hAnsi="PT Sans"/>
-          <w:b w:val="0"/>
-          <w:bCs w:val="0"/>
-          <w:caps/>
-          <w:color w:val="333333"/>
-        </w:rPr>
-      </w:pPr>
-      <w:r>
-        <w:rPr>
-          <w:rFonts w:ascii="PT Sans" w:hAnsi="PT Sans"/>
-          <w:b w:val="0"/>
-          <w:bCs w:val="0"/>
-          <w:caps/>
-          <w:color w:val="333333"/>
-        </w:rPr>
-        <w:t>GOVERNO DE MAURITI CONCLUI ESGOTAMENTO SANITÁRIO DO CONJUNTO JOÃO PAULO II EM PALESTINA</w:t>
-      </w:r>
-    </w:p>
-    <w:p>
-      <w:pPr>
-        <w:shd w:val="clear" w:color="auto" w:fill="FFFFFF"/>
-        <w:spacing w:before="150" w:after="150" w:line="288" w:lineRule="atLeast"/>
-        <w:jc w:val="both"/>
-        <w:rPr>
-          <w:rFonts w:ascii="Arial" w:eastAsia="Times New Roman" w:hAnsi="Arial" w:cs="Arial"/>
-          <w:color w:val="555555"/>
-          <w:sz w:val="18"/>
-          <w:szCs w:val="18"/>
-          <w:lang w:eastAsia="pt-BR"/>
-        </w:rPr>
-      </w:pPr>
-      <w:r>
-        <w:rPr>
-          <w:rFonts w:ascii="Arial" w:eastAsia="Times New Roman" w:hAnsi="Arial" w:cs="Arial"/>
-          <w:color w:val="555555"/>
-          <w:sz w:val="18"/>
-          <w:szCs w:val="18"/>
-          <w:lang w:eastAsia="pt-BR"/>
-        </w:rPr>
-        <w:t>Conscientizar a população sobre a importância do tratamento de esgoto sanitário é fundamental para desenvolver e criar melhorias na manutenção da qualidade de vida, e do meio ambiente.</w:t>
-      </w:r>
-    </w:p>
-    <w:p>
-      <w:pPr>
-        <w:shd w:val="clear" w:color="auto" w:fill="FFFFFF"/>
-        <w:spacing w:before="150" w:after="150" w:line="288" w:lineRule="atLeast"/>
-        <w:jc w:val="both"/>
-        <w:rPr>
-          <w:rFonts w:ascii="Arial" w:eastAsia="Times New Roman" w:hAnsi="Arial" w:cs="Arial"/>
-          <w:color w:val="555555"/>
-          <w:sz w:val="18"/>
-          <w:szCs w:val="18"/>
-          <w:lang w:eastAsia="pt-BR"/>
-        </w:rPr>
-      </w:pPr>
-      <w:r>
-        <w:rPr>
-          <w:rFonts w:ascii="Arial" w:eastAsia="Times New Roman" w:hAnsi="Arial" w:cs="Arial"/>
-          <w:color w:val="555555"/>
-          <w:sz w:val="18"/>
-          <w:szCs w:val="18"/>
-          <w:lang w:eastAsia="pt-BR"/>
-        </w:rPr>
-        <w:t>Na última sexta-feira (18 Setembro), o Governo Municipal de Mauriti, concluiu o esgotamento sanitário do Conjunto João Paulo II, também no Distrito de Palestina, a exemplo do Sistema de Esgotamento Sanitário, entregue na comunidade, que deverá receber toda a rede coletora existente.</w:t>
-      </w:r>
-    </w:p>
-    <w:p>
-      <w:pPr>
-        <w:shd w:val="clear" w:color="auto" w:fill="FFFFFF"/>
-        <w:spacing w:before="150" w:after="150" w:line="288" w:lineRule="atLeast"/>
-        <w:jc w:val="both"/>
-        <w:rPr>
-          <w:rFonts w:ascii="Arial" w:eastAsia="Times New Roman" w:hAnsi="Arial" w:cs="Arial"/>
-          <w:color w:val="555555"/>
-          <w:sz w:val="18"/>
-          <w:szCs w:val="18"/>
-          <w:lang w:eastAsia="pt-BR"/>
-        </w:rPr>
-      </w:pPr>
-      <w:r>
-        <w:rPr>
-          <w:rFonts w:ascii="Arial" w:eastAsia="Times New Roman" w:hAnsi="Arial" w:cs="Arial"/>
-          <w:color w:val="555555"/>
-          <w:sz w:val="18"/>
-          <w:szCs w:val="18"/>
-          <w:lang w:eastAsia="pt-BR"/>
-        </w:rPr>
-        <w:t>O trabalho realizado consiste no plano de expansão de todo o sistema implantado pela prefeitura e que será gerido pela CAGECE, a fim de que todas as residências estejam em um curto espaço de tempo, aderindo à nova destinação da rede coletora de esgotos.</w:t>
-      </w:r>
-    </w:p>
-    <w:p>
-      <w:pPr>
-        <w:shd w:val="clear" w:color="auto" w:fill="FFFFFF"/>
-        <w:spacing w:before="150" w:after="150" w:line="288" w:lineRule="atLeast"/>
-        <w:jc w:val="both"/>
-        <w:rPr>
-          <w:rFonts w:ascii="Arial" w:eastAsia="Times New Roman" w:hAnsi="Arial" w:cs="Arial"/>
-          <w:color w:val="555555"/>
-          <w:sz w:val="18"/>
-          <w:szCs w:val="18"/>
-          <w:lang w:eastAsia="pt-BR"/>
-        </w:rPr>
-      </w:pPr>
-      <w:r>
-        <w:rPr>
-          <w:rFonts w:ascii="Arial" w:eastAsia="Times New Roman" w:hAnsi="Arial" w:cs="Arial"/>
-          <w:color w:val="555555"/>
-          <w:sz w:val="18"/>
-          <w:szCs w:val="18"/>
-          <w:lang w:eastAsia="pt-BR"/>
-        </w:rPr>
-        <w:t>Justificando os investimentos, o Prefeito Municipal Evanildo Simão, ao lado do Secretário de Infraestrutura Almir Tavares, disse que o compromisso de sua gestão, baseia-se em uma cobertura de 100% de toda a rede de esgotamento, eliminando a existência de esgotos a céu aberto em todo o município. Além do esgotamento, breve, será iniciada a pavimentação do Conjunto João Paulo II, como afirmou o gestor.</w:t>
-      </w:r>
-    </w:p>
     <w:p/>
-    <w:p>
-      <w:bookmarkStart w:id="0" w:name="_GoBack"/>
-      <w:bookmarkEnd w:id="0"/>
-    </w:p>
+    <w:p/>
     <w:sectPr>
       <w:pgSz w:w="11906" w:h="16838"/>
       <w:pgMar w:top="1417" w:right="1701" w:bottom="1417" w:left="1701" w:header="708" w:footer="708" w:gutter="0"/>

</xml_diff>

<commit_message>
Finalizando paginas Noticia1 e Noticia2
</commit_message>
<xml_diff>
--- a/noticia for site/noticias for site ual.docx
+++ b/noticia for site/noticias for site ual.docx
@@ -273,6 +273,7 @@
           <w:lang w:eastAsia="pt-BR"/>
         </w:rPr>
       </w:pPr>
+      <w:bookmarkStart w:id="0" w:name="_GoBack"/>
       <w:r>
         <w:rPr>
           <w:rFonts w:ascii="Arial" w:eastAsia="Times New Roman" w:hAnsi="Arial" w:cs="Arial"/>
@@ -284,6 +285,7 @@
         <w:t>Justificando os investimentos, o Prefeito Municipal Evanildo Simão, ao lado do Secretário de Infraestrutura Almir Tavares, disse que o compromisso de sua gestão, baseia-se em uma cobertura de 100% de toda a rede de esgotamento, eliminando a existência de esgotos a céu aberto em todo o município. Além do esgotamento, breve, será iniciada a pavimentação do Conjunto João Paulo II, como afirmou o gestor.</w:t>
       </w:r>
     </w:p>
+    <w:bookmarkEnd w:id="0"/>
     <w:p>
       <w:pPr>
         <w:shd w:val="clear" w:color="auto" w:fill="FFFFFF"/>
@@ -302,12 +304,15 @@
     <w:p/>
     <w:p/>
     <w:p>
-      <w:bookmarkStart w:id="0" w:name="_GoBack"/>
-      <w:bookmarkEnd w:id="0"/>
       <w:r>
         <w:lastRenderedPageBreak/>
-        <w:t>Noticia 3</w:t>
-      </w:r>
+        <w:t xml:space="preserve">Noticia </w:t>
+      </w:r>
+      <w:proofErr w:type="gramStart"/>
+      <w:r>
+        <w:t>3</w:t>
+      </w:r>
+      <w:proofErr w:type="gramEnd"/>
     </w:p>
     <w:p>
       <w:pPr>

</xml_diff>